<commit_message>
das ist nur test
</commit_message>
<xml_diff>
--- a/Usecase teil 1.docx
+++ b/Usecase teil 1.docx
@@ -42,16 +42,11 @@
         </w:numPr>
       </w:pPr>
       <w:r>
-        <w:t xml:space="preserve">Rollen (Admin, Kunde, </w:t>
-      </w:r>
-      <w:proofErr w:type="gramStart"/>
-      <w:r>
-        <w:t>Mitarbeiter</w:t>
+        <w:t>Rollen (Admin, Kunde, Mitarbeiter</w:t>
       </w:r>
       <w:r>
         <w:t>,..</w:t>
       </w:r>
-      <w:proofErr w:type="gramEnd"/>
       <w:r>
         <w:t>)</w:t>
       </w:r>
@@ -77,15 +72,7 @@
         </w:numPr>
       </w:pPr>
       <w:r>
-        <w:t xml:space="preserve">Kunden (Termine reservieren, offene Termine ansehen, Infos holen, </w:t>
-      </w:r>
-      <w:proofErr w:type="spellStart"/>
-      <w:r>
-        <w:t>Instazugriff</w:t>
-      </w:r>
-      <w:proofErr w:type="spellEnd"/>
-      <w:r>
-        <w:t>)</w:t>
+        <w:t>Kunden (Termine reservieren, offene Termine ansehen, Infos holen, Instazugriff)</w:t>
       </w:r>
     </w:p>
     <w:p>
@@ -222,6 +209,18 @@
       </w:pPr>
       <w:r>
         <w:t>Arbeitszeiten aktualisieren</w:t>
+      </w:r>
+    </w:p>
+    <w:p>
+      <w:pPr>
+        <w:pStyle w:val="Listenabsatz"/>
+        <w:numPr>
+          <w:ilvl w:val="1"/>
+          <w:numId w:val="2"/>
+        </w:numPr>
+      </w:pPr>
+      <w:r>
+        <w:t>TEST TEST TEST</w:t>
       </w:r>
     </w:p>
     <w:sectPr>
@@ -1209,6 +1208,15 @@
 </file>
 
 <file path=customXml/item1.xml><?xml version="1.0" encoding="utf-8"?>
+<?mso-contentType ?>
+<FormTemplates xmlns="http://schemas.microsoft.com/sharepoint/v3/contenttype/forms">
+  <Display>DocumentLibraryForm</Display>
+  <Edit>DocumentLibraryForm</Edit>
+  <New>DocumentLibraryForm</New>
+</FormTemplates>
+</file>
+
+<file path=customXml/item2.xml><?xml version="1.0" encoding="utf-8"?>
 <ct:contentTypeSchema xmlns:ct="http://schemas.microsoft.com/office/2006/metadata/contentType" xmlns:ma="http://schemas.microsoft.com/office/2006/metadata/properties/metaAttributes" ct:_="" ma:_="" ma:contentTypeName="Dokument" ma:contentTypeID="0x010100D1408BB3D538FA45BED23072ED82EC93" ma:contentTypeVersion="4" ma:contentTypeDescription="Ein neues Dokument erstellen." ma:contentTypeScope="" ma:versionID="97c21d31e8f5865fb68c73aee654839d">
   <xsd:schema xmlns:xsd="http://www.w3.org/2001/XMLSchema" xmlns:xs="http://www.w3.org/2001/XMLSchema" xmlns:p="http://schemas.microsoft.com/office/2006/metadata/properties" xmlns:ns2="3b041f79-8b1a-47da-b072-aae45b80f559" targetNamespace="http://schemas.microsoft.com/office/2006/metadata/properties" ma:root="true" ma:fieldsID="3570149f5f1a645b8f41942293eded48" ns2:_="">
     <xsd:import namespace="3b041f79-8b1a-47da-b072-aae45b80f559"/>
@@ -1352,15 +1360,6 @@
 </ct:contentTypeSchema>
 </file>
 
-<file path=customXml/item2.xml><?xml version="1.0" encoding="utf-8"?>
-<?mso-contentType ?>
-<FormTemplates xmlns="http://schemas.microsoft.com/sharepoint/v3/contenttype/forms">
-  <Display>DocumentLibraryForm</Display>
-  <Edit>DocumentLibraryForm</Edit>
-  <New>DocumentLibraryForm</New>
-</FormTemplates>
-</file>
-
 <file path=customXml/item3.xml><?xml version="1.0" encoding="utf-8"?>
 <p:properties xmlns:p="http://schemas.microsoft.com/office/2006/metadata/properties" xmlns:xsi="http://www.w3.org/2001/XMLSchema-instance" xmlns:pc="http://schemas.microsoft.com/office/infopath/2007/PartnerControls">
   <documentManagement/>
@@ -1368,13 +1367,36 @@
 </file>
 
 <file path=customXml/itemProps1.xml><?xml version="1.0" encoding="utf-8"?>
-<ds:datastoreItem xmlns:ds="http://schemas.openxmlformats.org/officeDocument/2006/customXml" ds:itemID="{12A01BC7-09C8-4173-9CB0-B5B77A79F6D0}"/>
+<ds:datastoreItem xmlns:ds="http://schemas.openxmlformats.org/officeDocument/2006/customXml" ds:itemID="{DC6B7962-A00A-492E-8B04-8D4E0926F499}">
+  <ds:schemaRefs>
+    <ds:schemaRef ds:uri="http://schemas.microsoft.com/sharepoint/v3/contenttype/forms"/>
+  </ds:schemaRefs>
+</ds:datastoreItem>
 </file>
 
 <file path=customXml/itemProps2.xml><?xml version="1.0" encoding="utf-8"?>
-<ds:datastoreItem xmlns:ds="http://schemas.openxmlformats.org/officeDocument/2006/customXml" ds:itemID="{DC6B7962-A00A-492E-8B04-8D4E0926F499}"/>
+<ds:datastoreItem xmlns:ds="http://schemas.openxmlformats.org/officeDocument/2006/customXml" ds:itemID="{12A01BC7-09C8-4173-9CB0-B5B77A79F6D0}">
+  <ds:schemaRefs>
+    <ds:schemaRef ds:uri="http://schemas.microsoft.com/office/2006/metadata/contentType"/>
+    <ds:schemaRef ds:uri="http://schemas.microsoft.com/office/2006/metadata/properties/metaAttributes"/>
+    <ds:schemaRef ds:uri="http://www.w3.org/2001/XMLSchema"/>
+    <ds:schemaRef ds:uri="http://schemas.microsoft.com/office/2006/metadata/properties"/>
+    <ds:schemaRef ds:uri="3b041f79-8b1a-47da-b072-aae45b80f559"/>
+    <ds:schemaRef ds:uri="http://schemas.microsoft.com/office/2006/documentManagement/types"/>
+    <ds:schemaRef ds:uri="http://schemas.microsoft.com/office/infopath/2007/PartnerControls"/>
+    <ds:schemaRef ds:uri="http://schemas.openxmlformats.org/package/2006/metadata/core-properties"/>
+    <ds:schemaRef ds:uri="http://purl.org/dc/elements/1.1/"/>
+    <ds:schemaRef ds:uri="http://purl.org/dc/terms/"/>
+    <ds:schemaRef ds:uri="http://schemas.microsoft.com/internal/obd"/>
+  </ds:schemaRefs>
+</ds:datastoreItem>
 </file>
 
 <file path=customXml/itemProps3.xml><?xml version="1.0" encoding="utf-8"?>
-<ds:datastoreItem xmlns:ds="http://schemas.openxmlformats.org/officeDocument/2006/customXml" ds:itemID="{1B4607C7-9702-47C5-BB8F-C9ED2B4083A7}"/>
+<ds:datastoreItem xmlns:ds="http://schemas.openxmlformats.org/officeDocument/2006/customXml" ds:itemID="{1B4607C7-9702-47C5-BB8F-C9ED2B4083A7}">
+  <ds:schemaRefs>
+    <ds:schemaRef ds:uri="http://schemas.microsoft.com/office/2006/metadata/properties"/>
+    <ds:schemaRef ds:uri="http://schemas.microsoft.com/office/infopath/2007/PartnerControls"/>
+  </ds:schemaRefs>
+</ds:datastoreItem>
 </file>
</xml_diff>